<commit_message>
before split for heather's feedback
</commit_message>
<xml_diff>
--- a/MS.docx
+++ b/MS.docx
@@ -325,13 +325,7 @@
       </w:r>
       <w:r>
         <w:lastRenderedPageBreak/>
-        <w:t xml:space="preserve">link' due mismatch in species timing or functional morphology? </w:t>
-      </w:r>
-      <w:r>
-        <w:t xml:space="preserve">This problem is shared among plant-herbivore, host-parasite and plant-pollinator networks. </w:t>
-      </w:r>
-      <w:r>
-        <w:t>The goal of this paper is to use a large dataset on plant-hummingbird interactions from a tropical montane forest to evaluate the effect of imperfect detection on estimating species interactions.</w:t>
+        <w:t>link' due mismatch in species timing or functional morphology? The goal of this paper is to use a large dataset on plant-hummingbird interactions from a tropical montane forest to evaluate the effect of imperfect detection on estimating species interactions.</w:t>
       </w:r>
     </w:p>
     <w:p>
@@ -725,15 +719,10 @@
         <w:t>, modeled</w:t>
       </w:r>
       <w:r>
-        <w:t xml:space="preserve"> as a </w:t>
-      </w:r>
-      <w:proofErr w:type="spellStart"/>
-      <w:r>
-        <w:t>poisson</w:t>
-      </w:r>
-      <w:proofErr w:type="spellEnd"/>
-      <w:r>
-        <w:t xml:space="preserve"> distribution </w:t>
+        <w:t xml:space="preserve"> as a P</w:t>
+      </w:r>
+      <w:r>
+        <w:t xml:space="preserve">oisson distribution </w:t>
       </w:r>
       <w:proofErr w:type="gramStart"/>
       <w:r>
@@ -1102,7 +1091,13 @@
         <w:t>. Due to foraging behavior (Sandlin), physiological requirements (Powers), or difference in available resources (Weinstein), species may respond individualistically to differences in bill o</w:t>
       </w:r>
       <w:r>
-        <w:t xml:space="preserve">r corolla lengths. However, the aim in this study, </w:t>
+        <w:t>r corolla lengths.</w:t>
+      </w:r>
+      <w:r>
+        <w:t xml:space="preserve"> However, the aim in this study</w:t>
+      </w:r>
+      <w:r>
+        <w:t xml:space="preserve"> </w:t>
       </w:r>
       <w:r>
         <w:t xml:space="preserve">is not to </w:t>
@@ -1154,6 +1149,14 @@
       <w:proofErr w:type="spellStart"/>
       <w:r>
         <w:t>Royle</w:t>
+      </w:r>
+      <w:proofErr w:type="spellEnd"/>
+      <w:r>
+        <w:t xml:space="preserve">, </w:t>
+      </w:r>
+      <w:proofErr w:type="spellStart"/>
+      <w:r>
+        <w:t>Tingley</w:t>
       </w:r>
       <w:proofErr w:type="spellEnd"/>
       <w:r>
@@ -2571,8 +2574,13 @@
       <w:r>
         <w:t xml:space="preserve">, </w:t>
       </w:r>
-      <w:r>
-        <w:t>I accounted for over</w:t>
+      <w:proofErr w:type="gramStart"/>
+      <w:r>
+        <w:t>We</w:t>
+      </w:r>
+      <w:proofErr w:type="gramEnd"/>
+      <w:r>
+        <w:t xml:space="preserve"> accounted for over</w:t>
       </w:r>
       <w:r>
         <w:t>estimating non-detection in</w:t>
@@ -2623,14 +2631,30 @@
       <w:r>
         <w:t xml:space="preserve">To measure the relative fit of each model, </w:t>
       </w:r>
-      <w:r>
-        <w:t>I</w:t>
-      </w:r>
-      <w:r>
-        <w:t xml:space="preserve"> performed posterior goodness of fit checks. This approach allows a standardized way of comparing models of different types. </w:t>
-      </w:r>
-      <w:r>
-        <w:t>I</w:t>
+      <w:proofErr w:type="gramStart"/>
+      <w:r>
+        <w:t>We</w:t>
+      </w:r>
+      <w:proofErr w:type="gramEnd"/>
+      <w:r>
+        <w:t xml:space="preserve"> performed posterior goodness of fit checks. This approach allows a standardized way of comparing models of different types</w:t>
+      </w:r>
+      <w:r>
+        <w:t xml:space="preserve"> (</w:t>
+      </w:r>
+      <w:proofErr w:type="spellStart"/>
+      <w:r>
+        <w:t>Gelman</w:t>
+      </w:r>
+      <w:proofErr w:type="spellEnd"/>
+      <w:r>
+        <w:t>)</w:t>
+      </w:r>
+      <w:r>
+        <w:t xml:space="preserve">. </w:t>
+      </w:r>
+      <w:r>
+        <w:t>We</w:t>
       </w:r>
       <w:r>
         <w:t xml:space="preserve"> choose chi-squared tests</w:t>
@@ -3611,15 +3635,7 @@
         </w:numPr>
       </w:pPr>
       <w:r>
-        <w:t xml:space="preserve">The role of abundance in creating observed network patterns remains a central area of research. Abundance can be seen both as a null process </w:t>
-      </w:r>
-      <w:proofErr w:type="gramStart"/>
-      <w:r>
-        <w:t>shaping</w:t>
-      </w:r>
-      <w:proofErr w:type="gramEnd"/>
-      <w:r>
-        <w:t xml:space="preserve"> interaction strength and species vulnerability (</w:t>
+        <w:t>The role of abundance in creating observed network patterns remains a central area of research. Abundance can be seen both as a null process shaping interaction strength and species vulnerability (</w:t>
       </w:r>
       <w:proofErr w:type="spellStart"/>
       <w:r>
@@ -3883,23 +3899,7 @@
                 <w:b w:val="0"/>
                 <w:color w:val="000000"/>
               </w:rPr>
-              <w:t>2.5% Quantile</w:t>
-            </w:r>
-            <w:r>
-              <w:rPr>
-                <w:rFonts w:asciiTheme="majorHAnsi" w:eastAsia="Times New Roman" w:hAnsiTheme="majorHAnsi" w:cs="Times New Roman"/>
-                <w:b w:val="0"/>
-                <w:color w:val="000000"/>
-              </w:rPr>
-              <w:t xml:space="preserve"> </w:t>
-            </w:r>
-            <w:r>
-              <w:rPr>
-                <w:rFonts w:asciiTheme="majorHAnsi" w:eastAsia="Times New Roman" w:hAnsiTheme="majorHAnsi" w:cs="Times New Roman"/>
-                <w:b w:val="0"/>
-                <w:color w:val="000000"/>
-              </w:rPr>
-              <w:t>Detection</w:t>
+              <w:t>2.5% Quantile Detection</w:t>
             </w:r>
           </w:p>
           <w:p>
@@ -3947,15 +3947,7 @@
                 <w:b w:val="0"/>
                 <w:color w:val="000000"/>
               </w:rPr>
-              <w:t xml:space="preserve">97.5% </w:t>
-            </w:r>
-            <w:r>
-              <w:rPr>
-                <w:rFonts w:asciiTheme="majorHAnsi" w:eastAsia="Times New Roman" w:hAnsiTheme="majorHAnsi" w:cs="Times New Roman"/>
-                <w:b w:val="0"/>
-                <w:color w:val="000000"/>
-              </w:rPr>
-              <w:t>Quantile</w:t>
+              <w:t>97.5% Quantile</w:t>
             </w:r>
           </w:p>
           <w:p>
@@ -8195,7 +8187,7 @@
 </file>
 
 <file path=customXml/itemProps1.xml><?xml version="1.0" encoding="utf-8"?>
-<ds:datastoreItem xmlns:ds="http://schemas.openxmlformats.org/officeDocument/2006/customXml" ds:itemID="{5E75B3DD-1873-41E9-BB48-8AEA99514EF7}">
+<ds:datastoreItem xmlns:ds="http://schemas.openxmlformats.org/officeDocument/2006/customXml" ds:itemID="{80CF43DB-C811-44DD-B15A-2E45F17CBB02}">
   <ds:schemaRefs>
     <ds:schemaRef ds:uri="http://schemas.openxmlformats.org/officeDocument/2006/bibliography"/>
   </ds:schemaRefs>

</xml_diff>